<commit_message>
Esquema definitivo del TFG
</commit_message>
<xml_diff>
--- a/Documentacion TFG/Memoria-Esquema.docx
+++ b/Documentacion TFG/Memoria-Esquema.docx
@@ -681,104 +681,116 @@
     </w:p>
     <w:p>
       <w:r>
-        <w:t>4. Plan de pruebas e implementación (2 – 4 // 5+)</w:t>
-      </w:r>
-    </w:p>
-    <w:p>
-      <w:r>
-        <w:tab/>
-        <w:t>4.1. Plan de implementación [PROYECTO en la empresa] (1 - 2)</w:t>
-      </w:r>
-    </w:p>
-    <w:p>
-      <w:pPr>
-        <w:ind w:firstLine="708"/>
-      </w:pPr>
-      <w:r>
-        <w:t>4.2. Plan de pruebas (1 - 2)</w:t>
-      </w:r>
-    </w:p>
-    <w:p>
-      <w:r>
-        <w:t>5. Ampliaciones y mantenimiento (2 – 4 // 5)</w:t>
-      </w:r>
-    </w:p>
-    <w:p>
-      <w:r>
-        <w:tab/>
-        <w:t>5.1. Funcionalidad a añadir en un futuro (1 - 2)</w:t>
-      </w:r>
-    </w:p>
-    <w:p>
-      <w:r>
-        <w:lastRenderedPageBreak/>
-        <w:tab/>
-        <w:t>5.2. Mantenimiento del software a largo plazo por parte de la empresa (1 - 2)</w:t>
-      </w:r>
-    </w:p>
-    <w:p>
-      <w:r>
-        <w:t>6. Referencias externas (1 - 2)</w:t>
-      </w:r>
-    </w:p>
-    <w:p>
-      <w:r>
-        <w:tab/>
-        <w:t xml:space="preserve">- </w:t>
-      </w:r>
-      <w:proofErr w:type="spellStart"/>
-      <w:r>
-        <w:t>Librerias</w:t>
-      </w:r>
-      <w:proofErr w:type="spellEnd"/>
-      <w:r>
-        <w:t xml:space="preserve"> / código / foros visitados </w:t>
-      </w:r>
-      <w:proofErr w:type="gramStart"/>
-      <w:r>
-        <w:t>/ …</w:t>
-      </w:r>
-      <w:proofErr w:type="gramEnd"/>
-    </w:p>
-    <w:p/>
-    <w:p>
-      <w:r>
-        <w:t>Total</w:t>
-      </w:r>
-    </w:p>
-    <w:p>
-      <w:r>
-        <w:tab/>
-      </w:r>
-      <w:proofErr w:type="spellStart"/>
-      <w:r>
-        <w:t>Minimo</w:t>
-      </w:r>
-      <w:proofErr w:type="spellEnd"/>
-      <w:r>
-        <w:t>: 2.5 + 2.5 + 10 + 2 + 2 + 1 = 20</w:t>
-      </w:r>
-    </w:p>
-    <w:p>
-      <w:r>
-        <w:tab/>
-      </w:r>
-      <w:proofErr w:type="spellStart"/>
-      <w:r>
-        <w:t>Maximo</w:t>
-      </w:r>
-      <w:proofErr w:type="spellEnd"/>
-      <w:r>
-        <w:t>: 4.5 + 5 + 21 + 4 + 4 + 2 = 40.5</w:t>
-      </w:r>
-    </w:p>
-    <w:p>
-      <w:r>
-        <w:tab/>
-        <w:t>Optimo: 5 + 5 + 20 + 5 + 5 + 1 = 41</w:t>
+        <w:t>4. Plan de pruebas e impl</w:t>
+      </w:r>
+      <w:r>
+        <w:t>a</w:t>
       </w:r>
       <w:bookmarkStart w:id="0" w:name="_GoBack"/>
       <w:bookmarkEnd w:id="0"/>
+      <w:r>
+        <w:t>ntación (2 – 4 // 5+)</w:t>
+      </w:r>
+    </w:p>
+    <w:p>
+      <w:r>
+        <w:tab/>
+        <w:t>4.1. Plan de impl</w:t>
+      </w:r>
+      <w:r>
+        <w:t>a</w:t>
+      </w:r>
+      <w:r>
+        <w:t>ntación [PROYECTO en la empresa] (1 - 2)</w:t>
+      </w:r>
+    </w:p>
+    <w:p>
+      <w:pPr>
+        <w:ind w:firstLine="708"/>
+      </w:pPr>
+      <w:r>
+        <w:t>4.2. Plan de pruebas (1 - 2)</w:t>
+      </w:r>
+    </w:p>
+    <w:p>
+      <w:r>
+        <w:t>5. Ampliaciones y mantenimiento (2 – 4 // 5)</w:t>
+      </w:r>
+    </w:p>
+    <w:p>
+      <w:r>
+        <w:tab/>
+        <w:t>5.1. Funcionalidad a añadir en un futuro (1 - 2)</w:t>
+      </w:r>
+    </w:p>
+    <w:p>
+      <w:r>
+        <w:lastRenderedPageBreak/>
+        <w:tab/>
+        <w:t>5.2. Mantenimiento del software a largo plazo por parte de la empresa (1 - 2)</w:t>
+      </w:r>
+    </w:p>
+    <w:p>
+      <w:r>
+        <w:t>6. Referencias externas (1 - 2)</w:t>
+      </w:r>
+    </w:p>
+    <w:p>
+      <w:r>
+        <w:tab/>
+        <w:t xml:space="preserve">- </w:t>
+      </w:r>
+      <w:proofErr w:type="spellStart"/>
+      <w:r>
+        <w:t>Librerias</w:t>
+      </w:r>
+      <w:proofErr w:type="spellEnd"/>
+      <w:r>
+        <w:t xml:space="preserve"> / código / foros visitados </w:t>
+      </w:r>
+      <w:proofErr w:type="gramStart"/>
+      <w:r>
+        <w:t>/ …</w:t>
+      </w:r>
+      <w:proofErr w:type="gramEnd"/>
+    </w:p>
+    <w:p/>
+    <w:p>
+      <w:r>
+        <w:t>Total</w:t>
+      </w:r>
+    </w:p>
+    <w:p>
+      <w:r>
+        <w:tab/>
+      </w:r>
+      <w:proofErr w:type="spellStart"/>
+      <w:r>
+        <w:t>Minimo</w:t>
+      </w:r>
+      <w:proofErr w:type="spellEnd"/>
+      <w:r>
+        <w:t>: 2.5 + 2.5 + 10 + 2 + 2 + 1 = 20</w:t>
+      </w:r>
+    </w:p>
+    <w:p>
+      <w:r>
+        <w:tab/>
+      </w:r>
+      <w:proofErr w:type="spellStart"/>
+      <w:r>
+        <w:t>Maximo</w:t>
+      </w:r>
+      <w:proofErr w:type="spellEnd"/>
+      <w:r>
+        <w:t>: 4.5 + 5 + 21 + 4 + 4 + 2 = 40.5</w:t>
+      </w:r>
+    </w:p>
+    <w:p>
+      <w:r>
+        <w:tab/>
+        <w:t>Optimo: 5 + 5 + 20 + 5 + 5 + 1 = 41</w:t>
+      </w:r>
     </w:p>
     <w:sectPr>
       <w:pgSz w:w="11906" w:h="16838"/>

</xml_diff>